<commit_message>
audio + legal agreement
</commit_message>
<xml_diff>
--- a/docs/20151119_handleiding_geluid_en_bronnen_(V1.1).docx
+++ b/docs/20151119_handleiding_geluid_en_bronnen_(V1.1).docx
@@ -237,6 +237,9 @@
         </w:numPr>
       </w:pPr>
       <w:r>
+        <w:sym w:font="Wingdings" w:char="F0E0"/>
+      </w:r>
+      <w:r>
         <w:t xml:space="preserve">geluid </w:t>
       </w:r>
       <w:proofErr w:type="spellStart"/>
@@ -288,7 +291,12 @@
       </w:r>
       <w:r>
         <w:tab/>
-        <w:t>(6 eindbazen)</w:t>
+      </w:r>
+      <w:r>
+        <w:tab/>
+      </w:r>
+      <w:r>
+        <w:tab/>
       </w:r>
       <w:r>
         <w:tab/>
@@ -423,7 +431,6 @@
           <w:color w:val="FF0000"/>
         </w:rPr>
       </w:pPr>
-      <w:bookmarkStart w:id="0" w:name="_GoBack"/>
       <w:r>
         <w:rPr>
           <w:color w:val="FF0000"/>
@@ -477,7 +484,6 @@
         <w:t xml:space="preserve"> 5 magazijnen 36 kogels)</w:t>
       </w:r>
     </w:p>
-    <w:bookmarkEnd w:id="0"/>
     <w:p>
       <w:pPr>
         <w:pStyle w:val="ListParagraph"/>
@@ -692,7 +698,10 @@
         </w:numPr>
       </w:pPr>
       <w:r>
-        <w:t>schietgeluid m50</w:t>
+        <w:t>schietgeluid m</w:t>
+      </w:r>
+      <w:r>
+        <w:t>95</w:t>
       </w:r>
       <w:r>
         <w:tab/>
@@ -734,6 +743,9 @@
         </w:numPr>
       </w:pPr>
       <w:r>
+        <w:sym w:font="Wingdings" w:char="F0E0"/>
+      </w:r>
+      <w:r>
         <w:t>schietgeluid RPG-7</w:t>
       </w:r>
       <w:r>
@@ -903,6 +915,9 @@
           <w:numId w:val="2"/>
         </w:numPr>
       </w:pPr>
+      <w:r>
+        <w:sym w:font="Wingdings" w:char="F0E0"/>
+      </w:r>
       <w:r>
         <w:t>schietgeluid laser</w:t>
       </w:r>
@@ -1779,34 +1794,1425 @@
       <w:r>
         <w:br w:type="column"/>
       </w:r>
-      <w:bookmarkStart w:id="1" w:name="_Toc436208957"/>
+      <w:bookmarkStart w:id="0" w:name="_Toc436208957"/>
       <w:r>
         <w:lastRenderedPageBreak/>
+        <w:t xml:space="preserve">Geluid </w:t>
+      </w:r>
+      <w:proofErr w:type="spellStart"/>
+      <w:r>
+        <w:t>hero</w:t>
+      </w:r>
+      <w:proofErr w:type="spellEnd"/>
+    </w:p>
+    <w:p>
+      <w:pPr>
+        <w:pStyle w:val="Heading2"/>
+      </w:pPr>
+      <w:r>
         <w:t>geluid UFO</w:t>
       </w:r>
+      <w:bookmarkEnd w:id="0"/>
+      <w:r>
+        <w:t xml:space="preserve"> </w:t>
+      </w:r>
+    </w:p>
+    <w:p>
+      <w:pPr>
+        <w:pStyle w:val="Heading3"/>
+        <w:rPr>
+          <w:lang w:val="en-US"/>
+        </w:rPr>
+      </w:pPr>
+      <w:proofErr w:type="spellStart"/>
+      <w:proofErr w:type="gramStart"/>
+      <w:r>
+        <w:rPr>
+          <w:lang w:val="en-US"/>
+        </w:rPr>
+        <w:t>ufo</w:t>
+      </w:r>
+      <w:proofErr w:type="spellEnd"/>
+      <w:proofErr w:type="gramEnd"/>
+    </w:p>
+    <w:p>
+      <w:pPr>
+        <w:rPr>
+          <w:lang w:val="en-US"/>
+        </w:rPr>
+      </w:pPr>
+      <w:r>
+        <w:rPr>
+          <w:lang w:val="en-US"/>
+        </w:rPr>
+        <w:t>Original file properties</w:t>
+      </w:r>
+    </w:p>
+    <w:p>
+      <w:pPr>
+        <w:rPr>
+          <w:lang w:val="en-US"/>
+        </w:rPr>
+      </w:pPr>
+    </w:p>
+    <w:p>
+      <w:pPr>
+        <w:rPr>
+          <w:lang w:val="en-US"/>
+        </w:rPr>
+      </w:pPr>
+      <w:r>
+        <w:rPr>
+          <w:lang w:val="en-US"/>
+        </w:rPr>
+        <w:t>Type</w:t>
+      </w:r>
+      <w:r>
+        <w:rPr>
+          <w:lang w:val="en-US"/>
+        </w:rPr>
+        <w:tab/>
+      </w:r>
+      <w:r>
+        <w:rPr>
+          <w:lang w:val="en-US"/>
+        </w:rPr>
+        <w:tab/>
+        <w:t>Wave (.wav)</w:t>
+      </w:r>
+    </w:p>
+    <w:p>
+      <w:pPr>
+        <w:rPr>
+          <w:lang w:val="en-US"/>
+        </w:rPr>
+      </w:pPr>
+      <w:r>
+        <w:rPr>
+          <w:lang w:val="en-US"/>
+        </w:rPr>
+        <w:t>Duration</w:t>
+      </w:r>
+      <w:r>
+        <w:rPr>
+          <w:lang w:val="en-US"/>
+        </w:rPr>
+        <w:tab/>
+        <w:t>00:17:554</w:t>
+      </w:r>
+    </w:p>
+    <w:p>
+      <w:pPr>
+        <w:rPr>
+          <w:lang w:val="en-US"/>
+        </w:rPr>
+      </w:pPr>
+      <w:proofErr w:type="spellStart"/>
+      <w:r>
+        <w:rPr>
+          <w:lang w:val="en-US"/>
+        </w:rPr>
+        <w:t>Filesize</w:t>
+      </w:r>
+      <w:proofErr w:type="spellEnd"/>
+      <w:r>
+        <w:rPr>
+          <w:lang w:val="en-US"/>
+        </w:rPr>
+        <w:tab/>
+        <w:t>3.0 MB</w:t>
+      </w:r>
+    </w:p>
+    <w:p>
+      <w:pPr>
+        <w:rPr>
+          <w:lang w:val="en-US"/>
+        </w:rPr>
+      </w:pPr>
+      <w:proofErr w:type="spellStart"/>
+      <w:r>
+        <w:rPr>
+          <w:lang w:val="en-US"/>
+        </w:rPr>
+        <w:t>Samplerate</w:t>
+      </w:r>
+      <w:proofErr w:type="spellEnd"/>
+      <w:r>
+        <w:rPr>
+          <w:lang w:val="en-US"/>
+        </w:rPr>
+        <w:tab/>
+        <w:t>44100.0 Hz</w:t>
+      </w:r>
+    </w:p>
+    <w:p>
+      <w:pPr>
+        <w:rPr>
+          <w:lang w:val="en-US"/>
+        </w:rPr>
+      </w:pPr>
+      <w:proofErr w:type="spellStart"/>
+      <w:r>
+        <w:rPr>
+          <w:lang w:val="en-US"/>
+        </w:rPr>
+        <w:t>Bitdepth</w:t>
+      </w:r>
+      <w:proofErr w:type="spellEnd"/>
+      <w:r>
+        <w:rPr>
+          <w:lang w:val="en-US"/>
+        </w:rPr>
+        <w:tab/>
+        <w:t>16 bit</w:t>
+      </w:r>
+    </w:p>
+    <w:p>
+      <w:pPr>
+        <w:rPr>
+          <w:lang w:val="en-US"/>
+        </w:rPr>
+      </w:pPr>
+      <w:r>
+        <w:rPr>
+          <w:lang w:val="en-US"/>
+        </w:rPr>
+        <w:t>Channels</w:t>
+      </w:r>
+      <w:r>
+        <w:rPr>
+          <w:lang w:val="en-US"/>
+        </w:rPr>
+        <w:tab/>
+        <w:t>Stereo</w:t>
+      </w:r>
+    </w:p>
+    <w:p>
+      <w:pPr>
+        <w:rPr>
+          <w:lang w:val="en-US"/>
+        </w:rPr>
+      </w:pPr>
+    </w:p>
+    <w:p>
+      <w:pPr>
+        <w:rPr>
+          <w:lang w:val="en-US"/>
+        </w:rPr>
+      </w:pPr>
+      <w:proofErr w:type="gramStart"/>
+      <w:r>
+        <w:rPr>
+          <w:lang w:val="en-US"/>
+        </w:rPr>
+        <w:t>source</w:t>
+      </w:r>
+      <w:proofErr w:type="gramEnd"/>
+      <w:r>
+        <w:rPr>
+          <w:lang w:val="en-US"/>
+        </w:rPr>
+        <w:t xml:space="preserve">: </w:t>
+      </w:r>
+      <w:r>
+        <w:rPr>
+          <w:lang w:val="en-US"/>
+        </w:rPr>
+        <w:tab/>
+        <w:t>https://freesound.org/people/Erratic/sounds/235/</w:t>
+      </w:r>
+    </w:p>
+    <w:p>
+      <w:proofErr w:type="spellStart"/>
+      <w:r>
+        <w:t>license</w:t>
+      </w:r>
+      <w:proofErr w:type="spellEnd"/>
+      <w:proofErr w:type="gramStart"/>
+      <w:r>
+        <w:t>:</w:t>
+      </w:r>
+      <w:r>
+        <w:tab/>
+        <w:t>Creative</w:t>
+      </w:r>
+      <w:proofErr w:type="gramEnd"/>
+      <w:r>
+        <w:t xml:space="preserve"> </w:t>
+      </w:r>
+      <w:proofErr w:type="spellStart"/>
+      <w:r>
+        <w:t>Commons</w:t>
+      </w:r>
+      <w:proofErr w:type="spellEnd"/>
+      <w:r>
+        <w:t xml:space="preserve"> 0</w:t>
+      </w:r>
+    </w:p>
+    <w:p>
+      <w:pPr>
+        <w:pStyle w:val="Heading3"/>
+        <w:rPr>
+          <w:lang w:val="en-US"/>
+        </w:rPr>
+      </w:pPr>
+      <w:proofErr w:type="gramStart"/>
+      <w:r>
+        <w:rPr>
+          <w:lang w:val="en-US"/>
+        </w:rPr>
+        <w:t>eject</w:t>
+      </w:r>
+      <w:proofErr w:type="gramEnd"/>
+    </w:p>
+    <w:p>
+      <w:pPr>
+        <w:rPr>
+          <w:lang w:val="en-US"/>
+        </w:rPr>
+      </w:pPr>
+      <w:r>
+        <w:rPr>
+          <w:lang w:val="en-US"/>
+        </w:rPr>
+        <w:t>Original file properties</w:t>
+      </w:r>
+    </w:p>
+    <w:p>
+      <w:pPr>
+        <w:rPr>
+          <w:lang w:val="en-US"/>
+        </w:rPr>
+      </w:pPr>
+    </w:p>
+    <w:p>
+      <w:pPr>
+        <w:rPr>
+          <w:lang w:val="en-US"/>
+        </w:rPr>
+      </w:pPr>
+      <w:r>
+        <w:rPr>
+          <w:lang w:val="en-US"/>
+        </w:rPr>
+        <w:t>Type</w:t>
+      </w:r>
+      <w:r>
+        <w:rPr>
+          <w:lang w:val="en-US"/>
+        </w:rPr>
+        <w:tab/>
+      </w:r>
+      <w:r>
+        <w:rPr>
+          <w:lang w:val="en-US"/>
+        </w:rPr>
+        <w:tab/>
+      </w:r>
+      <w:proofErr w:type="spellStart"/>
+      <w:r>
+        <w:rPr>
+          <w:lang w:val="en-US"/>
+        </w:rPr>
+        <w:t>Flac</w:t>
+      </w:r>
+      <w:proofErr w:type="spellEnd"/>
+      <w:r>
+        <w:rPr>
+          <w:lang w:val="en-US"/>
+        </w:rPr>
+        <w:t xml:space="preserve"> (.</w:t>
+      </w:r>
+      <w:proofErr w:type="spellStart"/>
+      <w:r>
+        <w:rPr>
+          <w:lang w:val="en-US"/>
+        </w:rPr>
+        <w:t>flac</w:t>
+      </w:r>
+      <w:proofErr w:type="spellEnd"/>
+      <w:r>
+        <w:rPr>
+          <w:lang w:val="en-US"/>
+        </w:rPr>
+        <w:t>)</w:t>
+      </w:r>
+    </w:p>
+    <w:p>
+      <w:pPr>
+        <w:rPr>
+          <w:lang w:val="en-US"/>
+        </w:rPr>
+      </w:pPr>
+      <w:r>
+        <w:rPr>
+          <w:lang w:val="en-US"/>
+        </w:rPr>
+        <w:t>Duration</w:t>
+      </w:r>
+      <w:r>
+        <w:rPr>
+          <w:lang w:val="en-US"/>
+        </w:rPr>
+        <w:tab/>
+        <w:t>00:26:569</w:t>
+      </w:r>
+    </w:p>
+    <w:p>
+      <w:pPr>
+        <w:rPr>
+          <w:lang w:val="en-US"/>
+        </w:rPr>
+      </w:pPr>
+      <w:proofErr w:type="spellStart"/>
+      <w:r>
+        <w:rPr>
+          <w:lang w:val="en-US"/>
+        </w:rPr>
+        <w:t>Filesize</w:t>
+      </w:r>
+      <w:proofErr w:type="spellEnd"/>
+      <w:r>
+        <w:rPr>
+          <w:lang w:val="en-US"/>
+        </w:rPr>
+        <w:tab/>
+        <w:t>1.3 MB</w:t>
+      </w:r>
+    </w:p>
+    <w:p>
+      <w:pPr>
+        <w:rPr>
+          <w:lang w:val="en-US"/>
+        </w:rPr>
+      </w:pPr>
+      <w:proofErr w:type="spellStart"/>
+      <w:r>
+        <w:rPr>
+          <w:lang w:val="en-US"/>
+        </w:rPr>
+        <w:t>Samplerate</w:t>
+      </w:r>
+      <w:proofErr w:type="spellEnd"/>
+      <w:r>
+        <w:rPr>
+          <w:lang w:val="en-US"/>
+        </w:rPr>
+        <w:tab/>
+        <w:t>48000.0 Hz</w:t>
+      </w:r>
+    </w:p>
+    <w:p>
+      <w:pPr>
+        <w:rPr>
+          <w:lang w:val="en-US"/>
+        </w:rPr>
+      </w:pPr>
+      <w:proofErr w:type="spellStart"/>
+      <w:r>
+        <w:rPr>
+          <w:lang w:val="en-US"/>
+        </w:rPr>
+        <w:t>Bitdepth</w:t>
+      </w:r>
+      <w:proofErr w:type="spellEnd"/>
+      <w:r>
+        <w:rPr>
+          <w:lang w:val="en-US"/>
+        </w:rPr>
+        <w:tab/>
+        <w:t>16 bit</w:t>
+      </w:r>
+    </w:p>
+    <w:p>
+      <w:pPr>
+        <w:rPr>
+          <w:lang w:val="en-US"/>
+        </w:rPr>
+      </w:pPr>
+      <w:r>
+        <w:rPr>
+          <w:lang w:val="en-US"/>
+        </w:rPr>
+        <w:t>Channels</w:t>
+      </w:r>
+      <w:r>
+        <w:rPr>
+          <w:lang w:val="en-US"/>
+        </w:rPr>
+        <w:tab/>
+        <w:t>Stereo</w:t>
+      </w:r>
+    </w:p>
+    <w:p>
+      <w:pPr>
+        <w:rPr>
+          <w:lang w:val="en-US"/>
+        </w:rPr>
+      </w:pPr>
+    </w:p>
+    <w:p>
+      <w:pPr>
+        <w:rPr>
+          <w:lang w:val="en-US"/>
+        </w:rPr>
+      </w:pPr>
+      <w:proofErr w:type="gramStart"/>
+      <w:r>
+        <w:rPr>
+          <w:lang w:val="en-US"/>
+        </w:rPr>
+        <w:t>source</w:t>
+      </w:r>
+      <w:proofErr w:type="gramEnd"/>
+      <w:r>
+        <w:rPr>
+          <w:lang w:val="en-US"/>
+        </w:rPr>
+        <w:t xml:space="preserve">: </w:t>
+      </w:r>
+      <w:r>
+        <w:rPr>
+          <w:lang w:val="en-US"/>
+        </w:rPr>
+        <w:tab/>
+        <w:t>https://freesound.org/people/qubodup/sounds/182794/</w:t>
+      </w:r>
+    </w:p>
+    <w:p>
+      <w:pPr>
+        <w:rPr>
+          <w:lang w:val="en-US"/>
+        </w:rPr>
+      </w:pPr>
+      <w:proofErr w:type="gramStart"/>
+      <w:r>
+        <w:rPr>
+          <w:lang w:val="en-US"/>
+        </w:rPr>
+        <w:t>license</w:t>
+      </w:r>
+      <w:proofErr w:type="gramEnd"/>
+      <w:r>
+        <w:rPr>
+          <w:lang w:val="en-US"/>
+        </w:rPr>
+        <w:t>:</w:t>
+      </w:r>
+      <w:r>
+        <w:rPr>
+          <w:lang w:val="en-US"/>
+        </w:rPr>
+        <w:tab/>
+        <w:t>Creative Commons 0</w:t>
+      </w:r>
+    </w:p>
+    <w:p>
+      <w:pPr>
+        <w:pStyle w:val="Heading2"/>
+        <w:rPr>
+          <w:lang w:val="en-US"/>
+        </w:rPr>
+      </w:pPr>
+      <w:proofErr w:type="spellStart"/>
+      <w:proofErr w:type="gramStart"/>
+      <w:r>
+        <w:rPr>
+          <w:lang w:val="en-US"/>
+        </w:rPr>
+        <w:t>explosie</w:t>
+      </w:r>
+      <w:proofErr w:type="spellEnd"/>
+      <w:proofErr w:type="gramEnd"/>
+    </w:p>
+    <w:p>
+      <w:pPr>
+        <w:pStyle w:val="Heading4"/>
+        <w:rPr>
+          <w:lang w:val="en-US"/>
+        </w:rPr>
+      </w:pPr>
+      <w:proofErr w:type="spellStart"/>
+      <w:proofErr w:type="gramStart"/>
+      <w:r>
+        <w:rPr>
+          <w:lang w:val="en-US"/>
+        </w:rPr>
+        <w:t>explosie</w:t>
+      </w:r>
+      <w:proofErr w:type="spellEnd"/>
+      <w:proofErr w:type="gramEnd"/>
+      <w:r>
+        <w:rPr>
+          <w:lang w:val="en-US"/>
+        </w:rPr>
+        <w:t xml:space="preserve"> </w:t>
+      </w:r>
+      <w:r>
+        <w:rPr>
+          <w:lang w:val="en-US"/>
+        </w:rPr>
+        <w:t>1:</w:t>
+      </w:r>
+    </w:p>
+    <w:p>
+      <w:pPr>
+        <w:rPr>
+          <w:lang w:val="en-US"/>
+        </w:rPr>
+      </w:pPr>
+      <w:r>
+        <w:rPr>
+          <w:lang w:val="en-US"/>
+        </w:rPr>
+        <w:t>Original file properties</w:t>
+      </w:r>
+    </w:p>
+    <w:p>
+      <w:pPr>
+        <w:rPr>
+          <w:lang w:val="en-US"/>
+        </w:rPr>
+      </w:pPr>
+    </w:p>
+    <w:p>
+      <w:pPr>
+        <w:rPr>
+          <w:lang w:val="en-US"/>
+        </w:rPr>
+      </w:pPr>
+      <w:r>
+        <w:rPr>
+          <w:lang w:val="en-US"/>
+        </w:rPr>
+        <w:t>Type</w:t>
+      </w:r>
+      <w:r>
+        <w:rPr>
+          <w:lang w:val="en-US"/>
+        </w:rPr>
+        <w:tab/>
+      </w:r>
+      <w:r>
+        <w:rPr>
+          <w:lang w:val="en-US"/>
+        </w:rPr>
+        <w:tab/>
+        <w:t>Mp3 (.mp3)</w:t>
+      </w:r>
+    </w:p>
+    <w:p>
+      <w:pPr>
+        <w:rPr>
+          <w:lang w:val="en-US"/>
+        </w:rPr>
+      </w:pPr>
+      <w:r>
+        <w:rPr>
+          <w:lang w:val="en-US"/>
+        </w:rPr>
+        <w:t>Duration</w:t>
+      </w:r>
+      <w:r>
+        <w:rPr>
+          <w:lang w:val="en-US"/>
+        </w:rPr>
+        <w:tab/>
+        <w:t>00:05:630</w:t>
+      </w:r>
+    </w:p>
+    <w:p>
+      <w:pPr>
+        <w:rPr>
+          <w:lang w:val="en-US"/>
+        </w:rPr>
+      </w:pPr>
+      <w:proofErr w:type="spellStart"/>
+      <w:r>
+        <w:rPr>
+          <w:lang w:val="en-US"/>
+        </w:rPr>
+        <w:t>Filesize</w:t>
+      </w:r>
+      <w:proofErr w:type="spellEnd"/>
+      <w:r>
+        <w:rPr>
+          <w:lang w:val="en-US"/>
+        </w:rPr>
+        <w:tab/>
+        <w:t>222.2 KB</w:t>
+      </w:r>
+    </w:p>
+    <w:p>
+      <w:pPr>
+        <w:rPr>
+          <w:lang w:val="en-US"/>
+        </w:rPr>
+      </w:pPr>
+      <w:r>
+        <w:rPr>
+          <w:lang w:val="en-US"/>
+        </w:rPr>
+        <w:t>Bitrate</w:t>
+      </w:r>
+      <w:r>
+        <w:rPr>
+          <w:lang w:val="en-US"/>
+        </w:rPr>
+        <w:tab/>
+      </w:r>
+      <w:r>
+        <w:rPr>
+          <w:lang w:val="en-US"/>
+        </w:rPr>
+        <w:tab/>
+        <w:t>1500 kbps</w:t>
+      </w:r>
+    </w:p>
+    <w:p>
+      <w:pPr>
+        <w:rPr>
+          <w:lang w:val="en-US"/>
+        </w:rPr>
+      </w:pPr>
+      <w:r>
+        <w:rPr>
+          <w:lang w:val="en-US"/>
+        </w:rPr>
+        <w:t>Channels</w:t>
+      </w:r>
+      <w:r>
+        <w:rPr>
+          <w:lang w:val="en-US"/>
+        </w:rPr>
+        <w:tab/>
+        <w:t>Stereo</w:t>
+      </w:r>
+    </w:p>
+    <w:p>
+      <w:pPr>
+        <w:rPr>
+          <w:lang w:val="en-US"/>
+        </w:rPr>
+      </w:pPr>
+    </w:p>
+    <w:p>
+      <w:pPr>
+        <w:rPr>
+          <w:lang w:val="en-US"/>
+        </w:rPr>
+      </w:pPr>
+      <w:proofErr w:type="gramStart"/>
+      <w:r>
+        <w:rPr>
+          <w:lang w:val="en-US"/>
+        </w:rPr>
+        <w:t>source</w:t>
+      </w:r>
+      <w:proofErr w:type="gramEnd"/>
+      <w:r>
+        <w:rPr>
+          <w:lang w:val="en-US"/>
+        </w:rPr>
+        <w:t xml:space="preserve">: </w:t>
+      </w:r>
+      <w:r>
+        <w:rPr>
+          <w:lang w:val="en-US"/>
+        </w:rPr>
+        <w:tab/>
+        <w:t>https://freesound.org/people/cydon/sounds/268557/</w:t>
+      </w:r>
+    </w:p>
+    <w:p>
+      <w:proofErr w:type="spellStart"/>
+      <w:r>
+        <w:t>license</w:t>
+      </w:r>
+      <w:proofErr w:type="spellEnd"/>
+      <w:proofErr w:type="gramStart"/>
+      <w:r>
+        <w:t>:</w:t>
+      </w:r>
+      <w:r>
+        <w:tab/>
+        <w:t>Creative</w:t>
+      </w:r>
+      <w:proofErr w:type="gramEnd"/>
+      <w:r>
+        <w:t xml:space="preserve"> </w:t>
+      </w:r>
+      <w:proofErr w:type="spellStart"/>
+      <w:r>
+        <w:t>Commons</w:t>
+      </w:r>
+      <w:proofErr w:type="spellEnd"/>
+      <w:r>
+        <w:t xml:space="preserve"> 0</w:t>
+      </w:r>
+    </w:p>
+    <w:p>
+      <w:pPr>
+        <w:pStyle w:val="Heading4"/>
+      </w:pPr>
+      <w:r>
+        <w:t xml:space="preserve">explosie </w:t>
+      </w:r>
+      <w:r>
+        <w:t>2:</w:t>
+      </w:r>
+    </w:p>
+    <w:p>
+      <w:pPr>
+        <w:rPr>
+          <w:lang w:val="en-US"/>
+        </w:rPr>
+      </w:pPr>
+      <w:r>
+        <w:rPr>
+          <w:lang w:val="en-US"/>
+        </w:rPr>
+        <w:t>Original file properties</w:t>
+      </w:r>
+    </w:p>
+    <w:p>
+      <w:pPr>
+        <w:rPr>
+          <w:lang w:val="en-US"/>
+        </w:rPr>
+      </w:pPr>
+    </w:p>
+    <w:p>
+      <w:pPr>
+        <w:rPr>
+          <w:lang w:val="en-US"/>
+        </w:rPr>
+      </w:pPr>
+      <w:r>
+        <w:rPr>
+          <w:lang w:val="en-US"/>
+        </w:rPr>
+        <w:t>Type</w:t>
+      </w:r>
+      <w:r>
+        <w:rPr>
+          <w:lang w:val="en-US"/>
+        </w:rPr>
+        <w:tab/>
+      </w:r>
+      <w:r>
+        <w:rPr>
+          <w:lang w:val="en-US"/>
+        </w:rPr>
+        <w:tab/>
+        <w:t>Mp3 (.mp3)</w:t>
+      </w:r>
+    </w:p>
+    <w:p>
+      <w:pPr>
+        <w:rPr>
+          <w:lang w:val="en-US"/>
+        </w:rPr>
+      </w:pPr>
+      <w:r>
+        <w:rPr>
+          <w:lang w:val="en-US"/>
+        </w:rPr>
+        <w:t>Duration</w:t>
+      </w:r>
+      <w:r>
+        <w:rPr>
+          <w:lang w:val="en-US"/>
+        </w:rPr>
+        <w:tab/>
+        <w:t>00:04:334</w:t>
+      </w:r>
+    </w:p>
+    <w:p>
+      <w:pPr>
+        <w:rPr>
+          <w:lang w:val="en-US"/>
+        </w:rPr>
+      </w:pPr>
+      <w:proofErr w:type="spellStart"/>
+      <w:r>
+        <w:rPr>
+          <w:lang w:val="en-US"/>
+        </w:rPr>
+        <w:t>Filesize</w:t>
+      </w:r>
+      <w:proofErr w:type="spellEnd"/>
+      <w:r>
+        <w:rPr>
+          <w:lang w:val="en-US"/>
+        </w:rPr>
+        <w:tab/>
+        <w:t>171.6 KB</w:t>
+      </w:r>
+    </w:p>
+    <w:p>
+      <w:pPr>
+        <w:rPr>
+          <w:lang w:val="en-US"/>
+        </w:rPr>
+      </w:pPr>
+      <w:r>
+        <w:rPr>
+          <w:lang w:val="en-US"/>
+        </w:rPr>
+        <w:t>Bitrate</w:t>
+      </w:r>
+      <w:r>
+        <w:rPr>
+          <w:lang w:val="en-US"/>
+        </w:rPr>
+        <w:tab/>
+      </w:r>
+      <w:r>
+        <w:rPr>
+          <w:lang w:val="en-US"/>
+        </w:rPr>
+        <w:tab/>
+        <w:t>1500 kbps</w:t>
+      </w:r>
+    </w:p>
+    <w:p>
+      <w:pPr>
+        <w:rPr>
+          <w:lang w:val="en-US"/>
+        </w:rPr>
+      </w:pPr>
+      <w:r>
+        <w:rPr>
+          <w:lang w:val="en-US"/>
+        </w:rPr>
+        <w:t>Channels</w:t>
+      </w:r>
+      <w:r>
+        <w:rPr>
+          <w:lang w:val="en-US"/>
+        </w:rPr>
+        <w:tab/>
+        <w:t>Stereo</w:t>
+      </w:r>
+    </w:p>
+    <w:p>
+      <w:pPr>
+        <w:rPr>
+          <w:lang w:val="en-US"/>
+        </w:rPr>
+      </w:pPr>
+    </w:p>
+    <w:p>
+      <w:pPr>
+        <w:rPr>
+          <w:lang w:val="en-US"/>
+        </w:rPr>
+      </w:pPr>
+      <w:proofErr w:type="gramStart"/>
+      <w:r>
+        <w:rPr>
+          <w:lang w:val="en-US"/>
+        </w:rPr>
+        <w:t>source</w:t>
+      </w:r>
+      <w:proofErr w:type="gramEnd"/>
+      <w:r>
+        <w:rPr>
+          <w:lang w:val="en-US"/>
+        </w:rPr>
+        <w:t xml:space="preserve">: </w:t>
+      </w:r>
+      <w:r>
+        <w:rPr>
+          <w:lang w:val="en-US"/>
+        </w:rPr>
+        <w:tab/>
+        <w:t>https://freesound.org/people/cydon/sounds/268556/</w:t>
+      </w:r>
+    </w:p>
+    <w:p>
+      <w:proofErr w:type="spellStart"/>
+      <w:r>
+        <w:t>license</w:t>
+      </w:r>
+      <w:proofErr w:type="spellEnd"/>
+      <w:proofErr w:type="gramStart"/>
+      <w:r>
+        <w:t>:</w:t>
+      </w:r>
+      <w:r>
+        <w:tab/>
+        <w:t>Creative</w:t>
+      </w:r>
+      <w:proofErr w:type="gramEnd"/>
+      <w:r>
+        <w:t xml:space="preserve"> </w:t>
+      </w:r>
+      <w:proofErr w:type="spellStart"/>
+      <w:r>
+        <w:t>Commons</w:t>
+      </w:r>
+      <w:proofErr w:type="spellEnd"/>
+      <w:r>
+        <w:t xml:space="preserve"> 0</w:t>
+      </w:r>
+    </w:p>
+    <w:p>
+      <w:pPr>
+        <w:pStyle w:val="Heading4"/>
+      </w:pPr>
+      <w:r>
+        <w:t xml:space="preserve">explosie </w:t>
+      </w:r>
+      <w:r>
+        <w:t>3:</w:t>
+      </w:r>
+    </w:p>
+    <w:p>
+      <w:pPr>
+        <w:rPr>
+          <w:lang w:val="en-US"/>
+        </w:rPr>
+      </w:pPr>
+      <w:r>
+        <w:rPr>
+          <w:lang w:val="en-US"/>
+        </w:rPr>
+        <w:t>Original file properties</w:t>
+      </w:r>
+    </w:p>
+    <w:p>
+      <w:pPr>
+        <w:rPr>
+          <w:lang w:val="en-US"/>
+        </w:rPr>
+      </w:pPr>
+    </w:p>
+    <w:p>
+      <w:pPr>
+        <w:rPr>
+          <w:lang w:val="en-US"/>
+        </w:rPr>
+      </w:pPr>
+      <w:r>
+        <w:rPr>
+          <w:lang w:val="en-US"/>
+        </w:rPr>
+        <w:t>Type</w:t>
+      </w:r>
+      <w:r>
+        <w:rPr>
+          <w:lang w:val="en-US"/>
+        </w:rPr>
+        <w:tab/>
+      </w:r>
+      <w:r>
+        <w:rPr>
+          <w:lang w:val="en-US"/>
+        </w:rPr>
+        <w:tab/>
+        <w:t>Mp3 (.mp3)</w:t>
+      </w:r>
+    </w:p>
+    <w:p>
+      <w:pPr>
+        <w:rPr>
+          <w:lang w:val="en-US"/>
+        </w:rPr>
+      </w:pPr>
+      <w:r>
+        <w:rPr>
+          <w:lang w:val="en-US"/>
+        </w:rPr>
+        <w:t>Duration</w:t>
+      </w:r>
+      <w:r>
+        <w:rPr>
+          <w:lang w:val="en-US"/>
+        </w:rPr>
+        <w:tab/>
+        <w:t>00:04:330</w:t>
+      </w:r>
+    </w:p>
+    <w:p>
+      <w:pPr>
+        <w:rPr>
+          <w:lang w:val="en-US"/>
+        </w:rPr>
+      </w:pPr>
+      <w:proofErr w:type="spellStart"/>
+      <w:r>
+        <w:rPr>
+          <w:lang w:val="en-US"/>
+        </w:rPr>
+        <w:t>Filesize</w:t>
+      </w:r>
+      <w:proofErr w:type="spellEnd"/>
+      <w:r>
+        <w:rPr>
+          <w:lang w:val="en-US"/>
+        </w:rPr>
+        <w:tab/>
+        <w:t>171.6 KB</w:t>
+      </w:r>
+    </w:p>
+    <w:p>
+      <w:pPr>
+        <w:rPr>
+          <w:lang w:val="en-US"/>
+        </w:rPr>
+      </w:pPr>
+      <w:r>
+        <w:rPr>
+          <w:lang w:val="en-US"/>
+        </w:rPr>
+        <w:t>Bitrate</w:t>
+      </w:r>
+      <w:r>
+        <w:rPr>
+          <w:lang w:val="en-US"/>
+        </w:rPr>
+        <w:tab/>
+      </w:r>
+      <w:r>
+        <w:rPr>
+          <w:lang w:val="en-US"/>
+        </w:rPr>
+        <w:tab/>
+        <w:t>1500 kbps</w:t>
+      </w:r>
+    </w:p>
+    <w:p>
+      <w:pPr>
+        <w:rPr>
+          <w:lang w:val="en-US"/>
+        </w:rPr>
+      </w:pPr>
+      <w:r>
+        <w:rPr>
+          <w:lang w:val="en-US"/>
+        </w:rPr>
+        <w:t>Channels</w:t>
+      </w:r>
+      <w:r>
+        <w:rPr>
+          <w:lang w:val="en-US"/>
+        </w:rPr>
+        <w:tab/>
+        <w:t>Stereo</w:t>
+      </w:r>
+    </w:p>
+    <w:p>
+      <w:pPr>
+        <w:rPr>
+          <w:lang w:val="en-US"/>
+        </w:rPr>
+      </w:pPr>
+    </w:p>
+    <w:p>
+      <w:pPr>
+        <w:rPr>
+          <w:lang w:val="en-US"/>
+        </w:rPr>
+      </w:pPr>
+      <w:proofErr w:type="gramStart"/>
+      <w:r>
+        <w:rPr>
+          <w:lang w:val="en-US"/>
+        </w:rPr>
+        <w:t>source</w:t>
+      </w:r>
+      <w:proofErr w:type="gramEnd"/>
+      <w:r>
+        <w:rPr>
+          <w:lang w:val="en-US"/>
+        </w:rPr>
+        <w:t xml:space="preserve">: </w:t>
+      </w:r>
+      <w:r>
+        <w:rPr>
+          <w:lang w:val="en-US"/>
+        </w:rPr>
+        <w:tab/>
+        <w:t>https://freesound.org/people/cydon/sounds/268555/</w:t>
+      </w:r>
+    </w:p>
+    <w:p>
+      <w:proofErr w:type="spellStart"/>
+      <w:r>
+        <w:t>license</w:t>
+      </w:r>
+      <w:proofErr w:type="spellEnd"/>
+      <w:proofErr w:type="gramStart"/>
+      <w:r>
+        <w:t>:</w:t>
+      </w:r>
+      <w:r>
+        <w:tab/>
+        <w:t>Creative</w:t>
+      </w:r>
+      <w:proofErr w:type="gramEnd"/>
+      <w:r>
+        <w:t xml:space="preserve"> </w:t>
+      </w:r>
+      <w:proofErr w:type="spellStart"/>
+      <w:r>
+        <w:t>Commons</w:t>
+      </w:r>
+      <w:proofErr w:type="spellEnd"/>
+      <w:r>
+        <w:t xml:space="preserve"> 0</w:t>
+      </w:r>
+    </w:p>
+    <w:p>
+      <w:pPr>
+        <w:pStyle w:val="Heading4"/>
+        <w:rPr>
+          <w:lang w:val="en-US"/>
+        </w:rPr>
+      </w:pPr>
+      <w:proofErr w:type="spellStart"/>
+      <w:proofErr w:type="gramStart"/>
+      <w:r>
+        <w:rPr>
+          <w:lang w:val="en-US"/>
+        </w:rPr>
+        <w:t>explosie</w:t>
+      </w:r>
+      <w:proofErr w:type="spellEnd"/>
+      <w:proofErr w:type="gramEnd"/>
+      <w:r>
+        <w:rPr>
+          <w:lang w:val="en-US"/>
+        </w:rPr>
+        <w:t xml:space="preserve"> </w:t>
+      </w:r>
+      <w:r>
+        <w:rPr>
+          <w:lang w:val="en-US"/>
+        </w:rPr>
+        <w:t>4:</w:t>
+      </w:r>
+    </w:p>
+    <w:p>
+      <w:pPr>
+        <w:rPr>
+          <w:lang w:val="en-US"/>
+        </w:rPr>
+      </w:pPr>
+      <w:r>
+        <w:rPr>
+          <w:lang w:val="en-US"/>
+        </w:rPr>
+        <w:t>Original file properties</w:t>
+      </w:r>
+    </w:p>
+    <w:p>
+      <w:pPr>
+        <w:rPr>
+          <w:lang w:val="en-US"/>
+        </w:rPr>
+      </w:pPr>
+    </w:p>
+    <w:p>
+      <w:pPr>
+        <w:rPr>
+          <w:lang w:val="en-US"/>
+        </w:rPr>
+      </w:pPr>
+      <w:r>
+        <w:rPr>
+          <w:lang w:val="en-US"/>
+        </w:rPr>
+        <w:t>Type</w:t>
+      </w:r>
+      <w:r>
+        <w:rPr>
+          <w:lang w:val="en-US"/>
+        </w:rPr>
+        <w:tab/>
+      </w:r>
+      <w:r>
+        <w:rPr>
+          <w:lang w:val="en-US"/>
+        </w:rPr>
+        <w:tab/>
+        <w:t>Mp3 (.mp3)</w:t>
+      </w:r>
+    </w:p>
+    <w:p>
+      <w:pPr>
+        <w:rPr>
+          <w:lang w:val="en-US"/>
+        </w:rPr>
+      </w:pPr>
+      <w:r>
+        <w:rPr>
+          <w:lang w:val="en-US"/>
+        </w:rPr>
+        <w:t>Duration</w:t>
+      </w:r>
+      <w:r>
+        <w:rPr>
+          <w:lang w:val="en-US"/>
+        </w:rPr>
+        <w:tab/>
+        <w:t>00:05:678</w:t>
+      </w:r>
+    </w:p>
+    <w:p>
+      <w:pPr>
+        <w:rPr>
+          <w:lang w:val="en-US"/>
+        </w:rPr>
+      </w:pPr>
+      <w:proofErr w:type="spellStart"/>
+      <w:r>
+        <w:rPr>
+          <w:lang w:val="en-US"/>
+        </w:rPr>
+        <w:t>Filesize</w:t>
+      </w:r>
+      <w:proofErr w:type="spellEnd"/>
+      <w:r>
+        <w:rPr>
+          <w:lang w:val="en-US"/>
+        </w:rPr>
+        <w:tab/>
+        <w:t>224.1 KB</w:t>
+      </w:r>
+    </w:p>
+    <w:p>
+      <w:pPr>
+        <w:rPr>
+          <w:lang w:val="en-US"/>
+        </w:rPr>
+      </w:pPr>
+      <w:r>
+        <w:rPr>
+          <w:lang w:val="en-US"/>
+        </w:rPr>
+        <w:t>Bitrate</w:t>
+      </w:r>
+      <w:r>
+        <w:rPr>
+          <w:lang w:val="en-US"/>
+        </w:rPr>
+        <w:tab/>
+      </w:r>
+      <w:r>
+        <w:rPr>
+          <w:lang w:val="en-US"/>
+        </w:rPr>
+        <w:tab/>
+        <w:t>1500 kbps</w:t>
+      </w:r>
+    </w:p>
+    <w:p>
+      <w:pPr>
+        <w:rPr>
+          <w:lang w:val="en-US"/>
+        </w:rPr>
+      </w:pPr>
+      <w:r>
+        <w:rPr>
+          <w:lang w:val="en-US"/>
+        </w:rPr>
+        <w:t>Channels</w:t>
+      </w:r>
+      <w:r>
+        <w:rPr>
+          <w:lang w:val="en-US"/>
+        </w:rPr>
+        <w:tab/>
+        <w:t>Stereo</w:t>
+      </w:r>
+    </w:p>
+    <w:p>
+      <w:pPr>
+        <w:rPr>
+          <w:lang w:val="en-US"/>
+        </w:rPr>
+      </w:pPr>
+    </w:p>
+    <w:p>
+      <w:pPr>
+        <w:rPr>
+          <w:lang w:val="en-US"/>
+        </w:rPr>
+      </w:pPr>
+      <w:proofErr w:type="gramStart"/>
+      <w:r>
+        <w:rPr>
+          <w:lang w:val="en-US"/>
+        </w:rPr>
+        <w:t>source</w:t>
+      </w:r>
+      <w:proofErr w:type="gramEnd"/>
+      <w:r>
+        <w:rPr>
+          <w:lang w:val="en-US"/>
+        </w:rPr>
+        <w:t xml:space="preserve">: </w:t>
+      </w:r>
+      <w:r>
+        <w:rPr>
+          <w:lang w:val="en-US"/>
+        </w:rPr>
+        <w:tab/>
+        <w:t>https://freesound.org/people/cydon/sounds/268554/</w:t>
+      </w:r>
+    </w:p>
+    <w:p>
+      <w:proofErr w:type="spellStart"/>
+      <w:r>
+        <w:t>license</w:t>
+      </w:r>
+      <w:proofErr w:type="spellEnd"/>
+      <w:proofErr w:type="gramStart"/>
+      <w:r>
+        <w:t>:</w:t>
+      </w:r>
+      <w:r>
+        <w:tab/>
+        <w:t>Creative</w:t>
+      </w:r>
+      <w:proofErr w:type="gramEnd"/>
+      <w:r>
+        <w:t xml:space="preserve"> </w:t>
+      </w:r>
+      <w:proofErr w:type="spellStart"/>
+      <w:r>
+        <w:t>Commons</w:t>
+      </w:r>
+      <w:proofErr w:type="spellEnd"/>
+      <w:r>
+        <w:t xml:space="preserve"> 0</w:t>
+      </w:r>
+    </w:p>
+    <w:p>
+      <w:pPr>
+        <w:pStyle w:val="Heading2"/>
+      </w:pPr>
+      <w:bookmarkStart w:id="1" w:name="_Toc436208959"/>
+      <w:r>
+        <w:t xml:space="preserve">geluid </w:t>
+      </w:r>
+      <w:proofErr w:type="spellStart"/>
+      <w:r>
+        <w:t>hero</w:t>
+      </w:r>
       <w:bookmarkEnd w:id="1"/>
-      <w:r>
-        <w:t xml:space="preserve"> </w:t>
-      </w:r>
+      <w:proofErr w:type="spellEnd"/>
     </w:p>
     <w:p>
       <w:pPr>
         <w:pStyle w:val="Heading2"/>
       </w:pPr>
-      <w:bookmarkStart w:id="2" w:name="_Toc436208958"/>
-      <w:r>
-        <w:t xml:space="preserve">geluid </w:t>
-      </w:r>
-      <w:proofErr w:type="spellStart"/>
-      <w:r>
-        <w:t>E</w:t>
-      </w:r>
-      <w:r>
-        <w:t>ject</w:t>
-      </w:r>
-      <w:proofErr w:type="spellEnd"/>
-      <w:r>
-        <w:t xml:space="preserve"> functie</w:t>
+      <w:bookmarkStart w:id="2" w:name="_Toc436208960"/>
+      <w:r>
+        <w:t>geluid eindbaas</w:t>
       </w:r>
       <w:bookmarkEnd w:id="2"/>
     </w:p>
@@ -1814,587 +3220,754 @@
       <w:pPr>
         <w:pStyle w:val="Heading2"/>
       </w:pPr>
-      <w:bookmarkStart w:id="3" w:name="_Toc436208959"/>
-      <w:r>
-        <w:t xml:space="preserve">geluid </w:t>
-      </w:r>
-      <w:proofErr w:type="spellStart"/>
-      <w:r>
-        <w:t>hero</w:t>
+      <w:bookmarkStart w:id="3" w:name="_Toc436208961"/>
+      <w:r>
+        <w:t xml:space="preserve">schietgeluid </w:t>
+      </w:r>
+      <w:proofErr w:type="spellStart"/>
+      <w:r>
+        <w:t>Pistol</w:t>
       </w:r>
       <w:bookmarkEnd w:id="3"/>
       <w:proofErr w:type="spellEnd"/>
     </w:p>
     <w:p>
+      <w:r>
+        <w:t xml:space="preserve">Original file </w:t>
+      </w:r>
+      <w:proofErr w:type="spellStart"/>
+      <w:r>
+        <w:t>properties</w:t>
+      </w:r>
+      <w:proofErr w:type="spellEnd"/>
+    </w:p>
+    <w:p/>
+    <w:p>
+      <w:r>
+        <w:t>Type</w:t>
+      </w:r>
+      <w:r>
+        <w:tab/>
+      </w:r>
+      <w:r>
+        <w:tab/>
+        <w:t>Wave (.</w:t>
+      </w:r>
+      <w:proofErr w:type="spellStart"/>
+      <w:r>
+        <w:t>wav</w:t>
+      </w:r>
+      <w:proofErr w:type="spellEnd"/>
+      <w:r>
+        <w:t>)</w:t>
+      </w:r>
+    </w:p>
+    <w:p>
+      <w:proofErr w:type="spellStart"/>
+      <w:r>
+        <w:t>Duration</w:t>
+      </w:r>
+      <w:proofErr w:type="spellEnd"/>
+      <w:r>
+        <w:tab/>
+        <w:t>00:00:460</w:t>
+      </w:r>
+    </w:p>
+    <w:p>
+      <w:proofErr w:type="spellStart"/>
+      <w:r>
+        <w:t>Filesize</w:t>
+      </w:r>
+      <w:proofErr w:type="spellEnd"/>
+      <w:r>
+        <w:tab/>
+        <w:t>39.8 KB</w:t>
+      </w:r>
+    </w:p>
+    <w:p>
+      <w:pPr>
+        <w:rPr>
+          <w:lang w:val="en-US"/>
+        </w:rPr>
+      </w:pPr>
+      <w:proofErr w:type="spellStart"/>
+      <w:r>
+        <w:rPr>
+          <w:lang w:val="en-US"/>
+        </w:rPr>
+        <w:t>Samplerate</w:t>
+      </w:r>
+      <w:proofErr w:type="spellEnd"/>
+      <w:r>
+        <w:rPr>
+          <w:lang w:val="en-US"/>
+        </w:rPr>
+        <w:tab/>
+        <w:t>44100.0 Hz</w:t>
+      </w:r>
+    </w:p>
+    <w:p>
+      <w:pPr>
+        <w:rPr>
+          <w:lang w:val="en-US"/>
+        </w:rPr>
+      </w:pPr>
+      <w:proofErr w:type="spellStart"/>
+      <w:r>
+        <w:rPr>
+          <w:lang w:val="en-US"/>
+        </w:rPr>
+        <w:t>Bitdepth</w:t>
+      </w:r>
+      <w:proofErr w:type="spellEnd"/>
+      <w:r>
+        <w:rPr>
+          <w:lang w:val="en-US"/>
+        </w:rPr>
+        <w:tab/>
+        <w:t>16 bit</w:t>
+      </w:r>
+    </w:p>
+    <w:p>
+      <w:pPr>
+        <w:rPr>
+          <w:lang w:val="en-US"/>
+        </w:rPr>
+      </w:pPr>
+      <w:r>
+        <w:rPr>
+          <w:lang w:val="en-US"/>
+        </w:rPr>
+        <w:t>Channels</w:t>
+      </w:r>
+      <w:r>
+        <w:rPr>
+          <w:lang w:val="en-US"/>
+        </w:rPr>
+        <w:tab/>
+        <w:t>Mono</w:t>
+      </w:r>
+    </w:p>
+    <w:p>
+      <w:pPr>
+        <w:rPr>
+          <w:lang w:val="en-US"/>
+        </w:rPr>
+      </w:pPr>
+    </w:p>
+    <w:p>
+      <w:pPr>
+        <w:rPr>
+          <w:lang w:val="en-US"/>
+        </w:rPr>
+      </w:pPr>
+      <w:proofErr w:type="gramStart"/>
+      <w:r>
+        <w:rPr>
+          <w:lang w:val="en-US"/>
+        </w:rPr>
+        <w:t>source</w:t>
+      </w:r>
+      <w:proofErr w:type="gramEnd"/>
+      <w:r>
+        <w:rPr>
+          <w:lang w:val="en-US"/>
+        </w:rPr>
+        <w:t xml:space="preserve">: </w:t>
+      </w:r>
+      <w:r>
+        <w:rPr>
+          <w:lang w:val="en-US"/>
+        </w:rPr>
+        <w:tab/>
+        <w:t>https://freesound.org/people/LeMudCrab/sounds/163456/</w:t>
+      </w:r>
+    </w:p>
+    <w:p>
+      <w:pPr>
+        <w:rPr>
+          <w:lang w:val="en-US"/>
+        </w:rPr>
+      </w:pPr>
+      <w:proofErr w:type="gramStart"/>
+      <w:r>
+        <w:rPr>
+          <w:lang w:val="en-US"/>
+        </w:rPr>
+        <w:t>license</w:t>
+      </w:r>
+      <w:proofErr w:type="gramEnd"/>
+      <w:r>
+        <w:rPr>
+          <w:lang w:val="en-US"/>
+        </w:rPr>
+        <w:t>:</w:t>
+      </w:r>
+      <w:r>
+        <w:rPr>
+          <w:lang w:val="en-US"/>
+        </w:rPr>
+        <w:tab/>
+        <w:t>Creative Commons 0</w:t>
+      </w:r>
+    </w:p>
+    <w:p>
+      <w:pPr>
+        <w:rPr>
+          <w:lang w:val="en-US"/>
+        </w:rPr>
+      </w:pPr>
+    </w:p>
+    <w:p>
       <w:pPr>
         <w:pStyle w:val="Heading2"/>
-      </w:pPr>
-      <w:bookmarkStart w:id="4" w:name="_Toc436208960"/>
-      <w:r>
-        <w:t>geluid eindbaas</w:t>
+        <w:rPr>
+          <w:lang w:val="en-US"/>
+        </w:rPr>
+      </w:pPr>
+      <w:bookmarkStart w:id="4" w:name="_Toc436208962"/>
+      <w:proofErr w:type="spellStart"/>
+      <w:proofErr w:type="gramStart"/>
+      <w:r>
+        <w:rPr>
+          <w:lang w:val="en-US"/>
+        </w:rPr>
+        <w:t>schietgeluid</w:t>
+      </w:r>
+      <w:proofErr w:type="spellEnd"/>
+      <w:proofErr w:type="gramEnd"/>
+      <w:r>
+        <w:rPr>
+          <w:lang w:val="en-US"/>
+        </w:rPr>
+        <w:t xml:space="preserve"> MP5</w:t>
       </w:r>
       <w:bookmarkEnd w:id="4"/>
     </w:p>
     <w:p>
       <w:pPr>
+        <w:rPr>
+          <w:lang w:val="en-US"/>
+        </w:rPr>
+      </w:pPr>
+      <w:r>
+        <w:rPr>
+          <w:lang w:val="en-US"/>
+        </w:rPr>
+        <w:t>Original file properties</w:t>
+      </w:r>
+    </w:p>
+    <w:p>
+      <w:pPr>
+        <w:rPr>
+          <w:lang w:val="en-US"/>
+        </w:rPr>
+      </w:pPr>
+    </w:p>
+    <w:p>
+      <w:pPr>
+        <w:rPr>
+          <w:lang w:val="en-US"/>
+        </w:rPr>
+      </w:pPr>
+      <w:r>
+        <w:rPr>
+          <w:lang w:val="en-US"/>
+        </w:rPr>
+        <w:t>Type</w:t>
+      </w:r>
+      <w:r>
+        <w:rPr>
+          <w:lang w:val="en-US"/>
+        </w:rPr>
+        <w:tab/>
+      </w:r>
+      <w:r>
+        <w:rPr>
+          <w:lang w:val="en-US"/>
+        </w:rPr>
+        <w:tab/>
+        <w:t>AIFF (.</w:t>
+      </w:r>
+      <w:proofErr w:type="spellStart"/>
+      <w:r>
+        <w:rPr>
+          <w:lang w:val="en-US"/>
+        </w:rPr>
+        <w:t>aiff</w:t>
+      </w:r>
+      <w:proofErr w:type="spellEnd"/>
+      <w:r>
+        <w:rPr>
+          <w:lang w:val="en-US"/>
+        </w:rPr>
+        <w:t>)</w:t>
+      </w:r>
+    </w:p>
+    <w:p>
+      <w:pPr>
+        <w:rPr>
+          <w:lang w:val="en-US"/>
+        </w:rPr>
+      </w:pPr>
+      <w:r>
+        <w:rPr>
+          <w:lang w:val="en-US"/>
+        </w:rPr>
+        <w:t>Duration</w:t>
+      </w:r>
+      <w:r>
+        <w:rPr>
+          <w:lang w:val="en-US"/>
+        </w:rPr>
+        <w:tab/>
+        <w:t>00:02:794</w:t>
+      </w:r>
+    </w:p>
+    <w:p>
+      <w:pPr>
+        <w:rPr>
+          <w:lang w:val="en-US"/>
+        </w:rPr>
+      </w:pPr>
+      <w:proofErr w:type="spellStart"/>
+      <w:r>
+        <w:rPr>
+          <w:lang w:val="en-US"/>
+        </w:rPr>
+        <w:t>Filesize</w:t>
+      </w:r>
+      <w:proofErr w:type="spellEnd"/>
+      <w:r>
+        <w:rPr>
+          <w:lang w:val="en-US"/>
+        </w:rPr>
+        <w:tab/>
+        <w:t>524.5 KB</w:t>
+      </w:r>
+    </w:p>
+    <w:p>
+      <w:pPr>
+        <w:rPr>
+          <w:lang w:val="en-US"/>
+        </w:rPr>
+      </w:pPr>
+      <w:proofErr w:type="spellStart"/>
+      <w:r>
+        <w:rPr>
+          <w:lang w:val="en-US"/>
+        </w:rPr>
+        <w:t>Samplerate</w:t>
+      </w:r>
+      <w:proofErr w:type="spellEnd"/>
+      <w:r>
+        <w:rPr>
+          <w:lang w:val="en-US"/>
+        </w:rPr>
+        <w:tab/>
+        <w:t>48000.0 Hz</w:t>
+      </w:r>
+    </w:p>
+    <w:p>
+      <w:pPr>
+        <w:rPr>
+          <w:lang w:val="en-US"/>
+        </w:rPr>
+      </w:pPr>
+      <w:proofErr w:type="spellStart"/>
+      <w:r>
+        <w:rPr>
+          <w:lang w:val="en-US"/>
+        </w:rPr>
+        <w:t>Bitdepth</w:t>
+      </w:r>
+      <w:proofErr w:type="spellEnd"/>
+      <w:r>
+        <w:rPr>
+          <w:lang w:val="en-US"/>
+        </w:rPr>
+        <w:tab/>
+        <w:t>16 bit</w:t>
+      </w:r>
+    </w:p>
+    <w:p>
+      <w:pPr>
+        <w:rPr>
+          <w:lang w:val="en-US"/>
+        </w:rPr>
+      </w:pPr>
+      <w:r>
+        <w:rPr>
+          <w:lang w:val="en-US"/>
+        </w:rPr>
+        <w:t>Channels</w:t>
+      </w:r>
+      <w:r>
+        <w:rPr>
+          <w:lang w:val="en-US"/>
+        </w:rPr>
+        <w:tab/>
+        <w:t>Stereo</w:t>
+      </w:r>
+    </w:p>
+    <w:p>
+      <w:pPr>
+        <w:rPr>
+          <w:lang w:val="en-US"/>
+        </w:rPr>
+      </w:pPr>
+    </w:p>
+    <w:p>
+      <w:pPr>
+        <w:rPr>
+          <w:lang w:val="en-US"/>
+        </w:rPr>
+      </w:pPr>
+      <w:proofErr w:type="gramStart"/>
+      <w:r>
+        <w:rPr>
+          <w:lang w:val="en-US"/>
+        </w:rPr>
+        <w:t>source</w:t>
+      </w:r>
+      <w:proofErr w:type="gramEnd"/>
+      <w:r>
+        <w:rPr>
+          <w:lang w:val="en-US"/>
+        </w:rPr>
+        <w:t xml:space="preserve">: </w:t>
+      </w:r>
+      <w:r>
+        <w:rPr>
+          <w:lang w:val="en-US"/>
+        </w:rPr>
+        <w:tab/>
+        <w:t>https://freesound.org/people/Frankie01234/sounds/201667/</w:t>
+      </w:r>
+    </w:p>
+    <w:p>
+      <w:pPr>
+        <w:rPr>
+          <w:lang w:val="en-US"/>
+        </w:rPr>
+      </w:pPr>
+      <w:proofErr w:type="gramStart"/>
+      <w:r>
+        <w:rPr>
+          <w:lang w:val="en-US"/>
+        </w:rPr>
+        <w:t>license</w:t>
+      </w:r>
+      <w:proofErr w:type="gramEnd"/>
+      <w:r>
+        <w:rPr>
+          <w:lang w:val="en-US"/>
+        </w:rPr>
+        <w:t>:</w:t>
+      </w:r>
+      <w:r>
+        <w:rPr>
+          <w:lang w:val="en-US"/>
+        </w:rPr>
+        <w:tab/>
+        <w:t>Creative Commons 0</w:t>
+      </w:r>
+    </w:p>
+    <w:p>
+      <w:pPr>
         <w:pStyle w:val="Heading2"/>
-      </w:pPr>
-      <w:bookmarkStart w:id="5" w:name="_Toc436208961"/>
+        <w:rPr>
+          <w:lang w:val="en-US"/>
+        </w:rPr>
+      </w:pPr>
+      <w:bookmarkStart w:id="5" w:name="_Toc436208963"/>
+      <w:proofErr w:type="spellStart"/>
+      <w:proofErr w:type="gramStart"/>
+      <w:r>
+        <w:rPr>
+          <w:lang w:val="en-US"/>
+        </w:rPr>
+        <w:t>schietgeluid</w:t>
+      </w:r>
+      <w:proofErr w:type="spellEnd"/>
+      <w:proofErr w:type="gramEnd"/>
+      <w:r>
+        <w:rPr>
+          <w:lang w:val="en-US"/>
+        </w:rPr>
+        <w:t xml:space="preserve"> AK-47</w:t>
+      </w:r>
+      <w:bookmarkEnd w:id="5"/>
+    </w:p>
+    <w:p>
+      <w:pPr>
+        <w:rPr>
+          <w:lang w:val="en-US"/>
+        </w:rPr>
+      </w:pPr>
+      <w:r>
+        <w:rPr>
+          <w:lang w:val="en-US"/>
+        </w:rPr>
+        <w:t>Original file properties</w:t>
+      </w:r>
+    </w:p>
+    <w:p>
+      <w:pPr>
+        <w:rPr>
+          <w:lang w:val="en-US"/>
+        </w:rPr>
+      </w:pPr>
+    </w:p>
+    <w:p>
+      <w:pPr>
+        <w:rPr>
+          <w:lang w:val="en-US"/>
+        </w:rPr>
+      </w:pPr>
+      <w:r>
+        <w:rPr>
+          <w:lang w:val="en-US"/>
+        </w:rPr>
+        <w:t>Type</w:t>
+      </w:r>
+      <w:r>
+        <w:rPr>
+          <w:lang w:val="en-US"/>
+        </w:rPr>
+        <w:tab/>
+      </w:r>
+      <w:r>
+        <w:rPr>
+          <w:lang w:val="en-US"/>
+        </w:rPr>
+        <w:tab/>
+        <w:t>Wave (.wav)</w:t>
+      </w:r>
+    </w:p>
+    <w:p>
+      <w:pPr>
+        <w:rPr>
+          <w:lang w:val="en-US"/>
+        </w:rPr>
+      </w:pPr>
+      <w:r>
+        <w:rPr>
+          <w:lang w:val="en-US"/>
+        </w:rPr>
+        <w:t>Duration</w:t>
+      </w:r>
+      <w:r>
+        <w:rPr>
+          <w:lang w:val="en-US"/>
+        </w:rPr>
+        <w:tab/>
+        <w:t>00:01:497</w:t>
+      </w:r>
+    </w:p>
+    <w:p>
+      <w:pPr>
+        <w:rPr>
+          <w:lang w:val="en-US"/>
+        </w:rPr>
+      </w:pPr>
+      <w:proofErr w:type="spellStart"/>
+      <w:r>
+        <w:rPr>
+          <w:lang w:val="en-US"/>
+        </w:rPr>
+        <w:t>Filesize</w:t>
+      </w:r>
+      <w:proofErr w:type="spellEnd"/>
+      <w:r>
+        <w:rPr>
+          <w:lang w:val="en-US"/>
+        </w:rPr>
+        <w:tab/>
+        <w:t>129.1 KB</w:t>
+      </w:r>
+    </w:p>
+    <w:p>
+      <w:pPr>
+        <w:rPr>
+          <w:lang w:val="en-US"/>
+        </w:rPr>
+      </w:pPr>
+      <w:proofErr w:type="spellStart"/>
+      <w:r>
+        <w:rPr>
+          <w:lang w:val="en-US"/>
+        </w:rPr>
+        <w:t>Samplerate</w:t>
+      </w:r>
+      <w:proofErr w:type="spellEnd"/>
+      <w:r>
+        <w:rPr>
+          <w:lang w:val="en-US"/>
+        </w:rPr>
+        <w:tab/>
+        <w:t>22050.0 Hz</w:t>
+      </w:r>
+    </w:p>
+    <w:p>
+      <w:pPr>
+        <w:rPr>
+          <w:lang w:val="en-US"/>
+        </w:rPr>
+      </w:pPr>
+      <w:proofErr w:type="spellStart"/>
+      <w:r>
+        <w:rPr>
+          <w:lang w:val="en-US"/>
+        </w:rPr>
+        <w:t>Bitdepth</w:t>
+      </w:r>
+      <w:proofErr w:type="spellEnd"/>
+      <w:r>
+        <w:rPr>
+          <w:lang w:val="en-US"/>
+        </w:rPr>
+        <w:tab/>
+        <w:t>16 bit</w:t>
+      </w:r>
+    </w:p>
+    <w:p>
+      <w:pPr>
+        <w:rPr>
+          <w:lang w:val="en-US"/>
+        </w:rPr>
+      </w:pPr>
+      <w:r>
+        <w:rPr>
+          <w:lang w:val="en-US"/>
+        </w:rPr>
+        <w:t>Channels</w:t>
+      </w:r>
+      <w:r>
+        <w:rPr>
+          <w:lang w:val="en-US"/>
+        </w:rPr>
+        <w:tab/>
+        <w:t>Stereo</w:t>
+      </w:r>
+    </w:p>
+    <w:p>
+      <w:pPr>
+        <w:rPr>
+          <w:lang w:val="en-US"/>
+        </w:rPr>
+      </w:pPr>
+    </w:p>
+    <w:p>
+      <w:pPr>
+        <w:rPr>
+          <w:lang w:val="en-US"/>
+        </w:rPr>
+      </w:pPr>
+      <w:proofErr w:type="gramStart"/>
+      <w:r>
+        <w:rPr>
+          <w:lang w:val="en-US"/>
+        </w:rPr>
+        <w:t>source</w:t>
+      </w:r>
+      <w:proofErr w:type="gramEnd"/>
+      <w:r>
+        <w:rPr>
+          <w:lang w:val="en-US"/>
+        </w:rPr>
+        <w:t xml:space="preserve">: </w:t>
+      </w:r>
+      <w:r>
+        <w:rPr>
+          <w:lang w:val="en-US"/>
+        </w:rPr>
+        <w:tab/>
+        <w:t>https://freesound.org/people/pepv/sounds/205013/</w:t>
+      </w:r>
+    </w:p>
+    <w:p>
+      <w:pPr>
+        <w:rPr>
+          <w:lang w:val="en-US"/>
+        </w:rPr>
+      </w:pPr>
+      <w:proofErr w:type="gramStart"/>
+      <w:r>
+        <w:rPr>
+          <w:lang w:val="en-US"/>
+        </w:rPr>
+        <w:t>license</w:t>
+      </w:r>
+      <w:proofErr w:type="gramEnd"/>
+      <w:r>
+        <w:rPr>
+          <w:lang w:val="en-US"/>
+        </w:rPr>
+        <w:t>:</w:t>
+      </w:r>
+      <w:r>
+        <w:rPr>
+          <w:lang w:val="en-US"/>
+        </w:rPr>
+        <w:tab/>
+        <w:t>Creative Commons 0</w:t>
+      </w:r>
+    </w:p>
+    <w:p>
+      <w:pPr>
+        <w:pStyle w:val="Heading2"/>
+      </w:pPr>
+      <w:bookmarkStart w:id="6" w:name="_Toc436208964"/>
+      <w:r>
+        <w:t>schietgeluid m50</w:t>
+      </w:r>
+      <w:bookmarkEnd w:id="6"/>
+    </w:p>
+    <w:p>
+      <w:pPr>
+        <w:pStyle w:val="Heading2"/>
+      </w:pPr>
+      <w:bookmarkStart w:id="7" w:name="_Toc436208965"/>
+      <w:r>
+        <w:t>schietgeluid RPG-7</w:t>
+      </w:r>
+      <w:bookmarkStart w:id="8" w:name="_GoBack"/>
+      <w:bookmarkEnd w:id="7"/>
+      <w:bookmarkEnd w:id="8"/>
+    </w:p>
+    <w:p>
+      <w:pPr>
+        <w:pStyle w:val="Heading2"/>
+      </w:pPr>
+      <w:bookmarkStart w:id="9" w:name="_Toc436208966"/>
       <w:r>
         <w:t xml:space="preserve">schietgeluid </w:t>
       </w:r>
       <w:proofErr w:type="spellStart"/>
-      <w:r>
-        <w:t>Pistol</w:t>
-      </w:r>
-      <w:bookmarkEnd w:id="5"/>
-      <w:proofErr w:type="spellEnd"/>
-    </w:p>
-    <w:p>
-      <w:r>
-        <w:t xml:space="preserve">Original file </w:t>
-      </w:r>
-      <w:proofErr w:type="spellStart"/>
-      <w:r>
-        <w:t>properties</w:t>
-      </w:r>
-      <w:proofErr w:type="spellEnd"/>
+      <w:proofErr w:type="gramStart"/>
+      <w:r>
+        <w:t>minigun</w:t>
+      </w:r>
+      <w:bookmarkEnd w:id="9"/>
+      <w:proofErr w:type="spellEnd"/>
+      <w:proofErr w:type="gramEnd"/>
+    </w:p>
+    <w:p>
+      <w:pPr>
+        <w:pStyle w:val="Heading2"/>
+      </w:pPr>
+      <w:bookmarkStart w:id="10" w:name="_Toc436208967"/>
+      <w:r>
+        <w:t>schietgeluid laser</w:t>
+      </w:r>
+      <w:bookmarkEnd w:id="10"/>
+      <w:r>
+        <w:tab/>
+      </w:r>
     </w:p>
     <w:p/>
-    <w:p>
-      <w:pPr>
-        <w:rPr>
-          <w:lang w:val="en-US"/>
-        </w:rPr>
-      </w:pPr>
-      <w:r>
-        <w:rPr>
-          <w:lang w:val="en-US"/>
-        </w:rPr>
-        <w:t>Type</w:t>
-      </w:r>
-      <w:r>
-        <w:rPr>
-          <w:lang w:val="en-US"/>
-        </w:rPr>
-        <w:tab/>
-      </w:r>
-      <w:r>
-        <w:rPr>
-          <w:lang w:val="en-US"/>
-        </w:rPr>
-        <w:tab/>
-        <w:t>Wave (.wav)</w:t>
-      </w:r>
-    </w:p>
-    <w:p>
-      <w:pPr>
-        <w:rPr>
-          <w:lang w:val="en-US"/>
-        </w:rPr>
-      </w:pPr>
-      <w:r>
-        <w:rPr>
-          <w:lang w:val="en-US"/>
-        </w:rPr>
-        <w:t>Duration</w:t>
-      </w:r>
-      <w:r>
-        <w:rPr>
-          <w:lang w:val="en-US"/>
-        </w:rPr>
-        <w:tab/>
-        <w:t>00:00:460</w:t>
-      </w:r>
-    </w:p>
-    <w:p>
-      <w:pPr>
-        <w:rPr>
-          <w:lang w:val="en-US"/>
-        </w:rPr>
-      </w:pPr>
-      <w:proofErr w:type="spellStart"/>
-      <w:r>
-        <w:rPr>
-          <w:lang w:val="en-US"/>
-        </w:rPr>
-        <w:t>Filesize</w:t>
-      </w:r>
-      <w:proofErr w:type="spellEnd"/>
-      <w:r>
-        <w:rPr>
-          <w:lang w:val="en-US"/>
-        </w:rPr>
-        <w:tab/>
-        <w:t>39.8 KB</w:t>
-      </w:r>
-    </w:p>
-    <w:p>
-      <w:pPr>
-        <w:rPr>
-          <w:lang w:val="en-US"/>
-        </w:rPr>
-      </w:pPr>
-      <w:proofErr w:type="spellStart"/>
-      <w:r>
-        <w:rPr>
-          <w:lang w:val="en-US"/>
-        </w:rPr>
-        <w:t>Samplerate</w:t>
-      </w:r>
-      <w:proofErr w:type="spellEnd"/>
-      <w:r>
-        <w:rPr>
-          <w:lang w:val="en-US"/>
-        </w:rPr>
-        <w:tab/>
-        <w:t>44100.0 Hz</w:t>
-      </w:r>
-    </w:p>
-    <w:p>
-      <w:pPr>
-        <w:rPr>
-          <w:lang w:val="en-US"/>
-        </w:rPr>
-      </w:pPr>
-      <w:proofErr w:type="spellStart"/>
-      <w:r>
-        <w:rPr>
-          <w:lang w:val="en-US"/>
-        </w:rPr>
-        <w:t>Bitdepth</w:t>
-      </w:r>
-      <w:proofErr w:type="spellEnd"/>
-      <w:r>
-        <w:rPr>
-          <w:lang w:val="en-US"/>
-        </w:rPr>
-        <w:tab/>
-        <w:t>16 bit</w:t>
-      </w:r>
-    </w:p>
-    <w:p>
-      <w:pPr>
-        <w:rPr>
-          <w:lang w:val="en-US"/>
-        </w:rPr>
-      </w:pPr>
-      <w:r>
-        <w:rPr>
-          <w:lang w:val="en-US"/>
-        </w:rPr>
-        <w:t>Channels</w:t>
-      </w:r>
-      <w:r>
-        <w:rPr>
-          <w:lang w:val="en-US"/>
-        </w:rPr>
-        <w:tab/>
-        <w:t>Mono</w:t>
-      </w:r>
-    </w:p>
-    <w:p>
-      <w:pPr>
-        <w:rPr>
-          <w:lang w:val="en-US"/>
-        </w:rPr>
-      </w:pPr>
-    </w:p>
-    <w:p>
-      <w:pPr>
-        <w:rPr>
-          <w:lang w:val="en-US"/>
-        </w:rPr>
-      </w:pPr>
-      <w:proofErr w:type="gramStart"/>
-      <w:r>
-        <w:rPr>
-          <w:lang w:val="en-US"/>
-        </w:rPr>
-        <w:t>source</w:t>
-      </w:r>
-      <w:proofErr w:type="gramEnd"/>
-      <w:r>
-        <w:rPr>
-          <w:lang w:val="en-US"/>
-        </w:rPr>
-        <w:t xml:space="preserve">: </w:t>
-      </w:r>
-      <w:r>
-        <w:rPr>
-          <w:lang w:val="en-US"/>
-        </w:rPr>
-        <w:tab/>
-        <w:t>https://freesound.org/people/LeMudCrab/sounds/163456/</w:t>
-      </w:r>
-    </w:p>
-    <w:p>
-      <w:pPr>
-        <w:rPr>
-          <w:lang w:val="en-US"/>
-        </w:rPr>
-      </w:pPr>
-      <w:proofErr w:type="gramStart"/>
-      <w:r>
-        <w:rPr>
-          <w:lang w:val="en-US"/>
-        </w:rPr>
-        <w:t>license</w:t>
-      </w:r>
-      <w:proofErr w:type="gramEnd"/>
-      <w:r>
-        <w:rPr>
-          <w:lang w:val="en-US"/>
-        </w:rPr>
-        <w:t>:</w:t>
-      </w:r>
-      <w:r>
-        <w:rPr>
-          <w:lang w:val="en-US"/>
-        </w:rPr>
-        <w:tab/>
-        <w:t>Creative Commons 0</w:t>
-      </w:r>
-    </w:p>
-    <w:p>
-      <w:pPr>
-        <w:rPr>
-          <w:lang w:val="en-US"/>
-        </w:rPr>
-      </w:pPr>
-    </w:p>
-    <w:p>
-      <w:pPr>
-        <w:pStyle w:val="Heading2"/>
-        <w:rPr>
-          <w:lang w:val="en-US"/>
-        </w:rPr>
-      </w:pPr>
-      <w:bookmarkStart w:id="6" w:name="_Toc436208962"/>
-      <w:proofErr w:type="spellStart"/>
-      <w:proofErr w:type="gramStart"/>
-      <w:r>
-        <w:rPr>
-          <w:lang w:val="en-US"/>
-        </w:rPr>
-        <w:t>schietgeluid</w:t>
-      </w:r>
-      <w:proofErr w:type="spellEnd"/>
-      <w:proofErr w:type="gramEnd"/>
-      <w:r>
-        <w:rPr>
-          <w:lang w:val="en-US"/>
-        </w:rPr>
-        <w:t xml:space="preserve"> MP5</w:t>
-      </w:r>
-      <w:bookmarkEnd w:id="6"/>
-    </w:p>
-    <w:p>
-      <w:pPr>
-        <w:rPr>
-          <w:lang w:val="en-US"/>
-        </w:rPr>
-      </w:pPr>
-      <w:r>
-        <w:rPr>
-          <w:lang w:val="en-US"/>
-        </w:rPr>
-        <w:t>Original file properties</w:t>
-      </w:r>
-    </w:p>
-    <w:p>
-      <w:pPr>
-        <w:rPr>
-          <w:lang w:val="en-US"/>
-        </w:rPr>
-      </w:pPr>
-    </w:p>
-    <w:p>
-      <w:pPr>
-        <w:rPr>
-          <w:lang w:val="en-US"/>
-        </w:rPr>
-      </w:pPr>
-      <w:r>
-        <w:rPr>
-          <w:lang w:val="en-US"/>
-        </w:rPr>
-        <w:t>Type</w:t>
-      </w:r>
-      <w:r>
-        <w:rPr>
-          <w:lang w:val="en-US"/>
-        </w:rPr>
-        <w:tab/>
-      </w:r>
-      <w:r>
-        <w:rPr>
-          <w:lang w:val="en-US"/>
-        </w:rPr>
-        <w:tab/>
-        <w:t>AIFF (.</w:t>
-      </w:r>
-      <w:proofErr w:type="spellStart"/>
-      <w:r>
-        <w:rPr>
-          <w:lang w:val="en-US"/>
-        </w:rPr>
-        <w:t>aiff</w:t>
-      </w:r>
-      <w:proofErr w:type="spellEnd"/>
-      <w:r>
-        <w:rPr>
-          <w:lang w:val="en-US"/>
-        </w:rPr>
-        <w:t>)</w:t>
-      </w:r>
-    </w:p>
-    <w:p>
-      <w:pPr>
-        <w:rPr>
-          <w:lang w:val="en-US"/>
-        </w:rPr>
-      </w:pPr>
-      <w:r>
-        <w:rPr>
-          <w:lang w:val="en-US"/>
-        </w:rPr>
-        <w:t>Duration</w:t>
-      </w:r>
-      <w:r>
-        <w:rPr>
-          <w:lang w:val="en-US"/>
-        </w:rPr>
-        <w:tab/>
-        <w:t>00:02:794</w:t>
-      </w:r>
-    </w:p>
-    <w:p>
-      <w:pPr>
-        <w:rPr>
-          <w:lang w:val="en-US"/>
-        </w:rPr>
-      </w:pPr>
-      <w:proofErr w:type="spellStart"/>
-      <w:r>
-        <w:rPr>
-          <w:lang w:val="en-US"/>
-        </w:rPr>
-        <w:t>Filesize</w:t>
-      </w:r>
-      <w:proofErr w:type="spellEnd"/>
-      <w:r>
-        <w:rPr>
-          <w:lang w:val="en-US"/>
-        </w:rPr>
-        <w:tab/>
-        <w:t>524.5 KB</w:t>
-      </w:r>
-    </w:p>
-    <w:p>
-      <w:pPr>
-        <w:rPr>
-          <w:lang w:val="en-US"/>
-        </w:rPr>
-      </w:pPr>
-      <w:proofErr w:type="spellStart"/>
-      <w:r>
-        <w:rPr>
-          <w:lang w:val="en-US"/>
-        </w:rPr>
-        <w:t>Samplerate</w:t>
-      </w:r>
-      <w:proofErr w:type="spellEnd"/>
-      <w:r>
-        <w:rPr>
-          <w:lang w:val="en-US"/>
-        </w:rPr>
-        <w:tab/>
-        <w:t>48000.0 Hz</w:t>
-      </w:r>
-    </w:p>
-    <w:p>
-      <w:pPr>
-        <w:rPr>
-          <w:lang w:val="en-US"/>
-        </w:rPr>
-      </w:pPr>
-      <w:proofErr w:type="spellStart"/>
-      <w:r>
-        <w:rPr>
-          <w:lang w:val="en-US"/>
-        </w:rPr>
-        <w:t>Bitdepth</w:t>
-      </w:r>
-      <w:proofErr w:type="spellEnd"/>
-      <w:r>
-        <w:rPr>
-          <w:lang w:val="en-US"/>
-        </w:rPr>
-        <w:tab/>
-        <w:t>16 bit</w:t>
-      </w:r>
-    </w:p>
-    <w:p>
-      <w:pPr>
-        <w:rPr>
-          <w:lang w:val="en-US"/>
-        </w:rPr>
-      </w:pPr>
-      <w:r>
-        <w:rPr>
-          <w:lang w:val="en-US"/>
-        </w:rPr>
-        <w:t>Channels</w:t>
-      </w:r>
-      <w:r>
-        <w:rPr>
-          <w:lang w:val="en-US"/>
-        </w:rPr>
-        <w:tab/>
-        <w:t>Stereo</w:t>
-      </w:r>
-    </w:p>
-    <w:p>
-      <w:pPr>
-        <w:rPr>
-          <w:lang w:val="en-US"/>
-        </w:rPr>
-      </w:pPr>
-    </w:p>
-    <w:p>
-      <w:pPr>
-        <w:rPr>
-          <w:lang w:val="en-US"/>
-        </w:rPr>
-      </w:pPr>
-      <w:proofErr w:type="gramStart"/>
-      <w:r>
-        <w:rPr>
-          <w:lang w:val="en-US"/>
-        </w:rPr>
-        <w:t>source</w:t>
-      </w:r>
-      <w:proofErr w:type="gramEnd"/>
-      <w:r>
-        <w:rPr>
-          <w:lang w:val="en-US"/>
-        </w:rPr>
-        <w:t xml:space="preserve">: </w:t>
-      </w:r>
-      <w:r>
-        <w:rPr>
-          <w:lang w:val="en-US"/>
-        </w:rPr>
-        <w:tab/>
-        <w:t>https://freesound.org/people/Frankie01234/sounds/201667/</w:t>
-      </w:r>
-    </w:p>
-    <w:p>
-      <w:pPr>
-        <w:rPr>
-          <w:lang w:val="en-US"/>
-        </w:rPr>
-      </w:pPr>
-      <w:proofErr w:type="gramStart"/>
-      <w:r>
-        <w:rPr>
-          <w:lang w:val="en-US"/>
-        </w:rPr>
-        <w:t>license</w:t>
-      </w:r>
-      <w:proofErr w:type="gramEnd"/>
-      <w:r>
-        <w:rPr>
-          <w:lang w:val="en-US"/>
-        </w:rPr>
-        <w:t>:</w:t>
-      </w:r>
-      <w:r>
-        <w:rPr>
-          <w:lang w:val="en-US"/>
-        </w:rPr>
-        <w:tab/>
-        <w:t>Creative Commons 0</w:t>
-      </w:r>
-    </w:p>
-    <w:p>
-      <w:pPr>
-        <w:pStyle w:val="Heading2"/>
-        <w:rPr>
-          <w:lang w:val="en-US"/>
-        </w:rPr>
-      </w:pPr>
-      <w:bookmarkStart w:id="7" w:name="_Toc436208963"/>
-      <w:proofErr w:type="spellStart"/>
-      <w:proofErr w:type="gramStart"/>
-      <w:r>
-        <w:rPr>
-          <w:lang w:val="en-US"/>
-        </w:rPr>
-        <w:lastRenderedPageBreak/>
-        <w:t>schietgeluid</w:t>
-      </w:r>
-      <w:proofErr w:type="spellEnd"/>
-      <w:proofErr w:type="gramEnd"/>
-      <w:r>
-        <w:rPr>
-          <w:lang w:val="en-US"/>
-        </w:rPr>
-        <w:t xml:space="preserve"> AK-47</w:t>
-      </w:r>
-      <w:bookmarkEnd w:id="7"/>
-    </w:p>
-    <w:p>
-      <w:pPr>
-        <w:pStyle w:val="Heading2"/>
-      </w:pPr>
-      <w:bookmarkStart w:id="8" w:name="_Toc436208964"/>
-      <w:r>
-        <w:t>schietgeluid m50</w:t>
-      </w:r>
-      <w:bookmarkEnd w:id="8"/>
-    </w:p>
-    <w:p>
-      <w:pPr>
-        <w:pStyle w:val="Heading2"/>
-      </w:pPr>
-      <w:bookmarkStart w:id="9" w:name="_Toc436208965"/>
-      <w:r>
-        <w:t>schietgeluid RPG-7</w:t>
-      </w:r>
-      <w:bookmarkEnd w:id="9"/>
-    </w:p>
-    <w:p>
-      <w:pPr>
-        <w:pStyle w:val="Heading2"/>
-      </w:pPr>
-      <w:bookmarkStart w:id="10" w:name="_Toc436208966"/>
-      <w:r>
-        <w:t xml:space="preserve">schietgeluid </w:t>
-      </w:r>
-      <w:proofErr w:type="spellStart"/>
-      <w:proofErr w:type="gramStart"/>
-      <w:r>
-        <w:t>minigun</w:t>
-      </w:r>
-      <w:bookmarkEnd w:id="10"/>
-      <w:proofErr w:type="spellEnd"/>
-      <w:proofErr w:type="gramEnd"/>
-    </w:p>
-    <w:p>
-      <w:pPr>
-        <w:pStyle w:val="Heading2"/>
-      </w:pPr>
-      <w:bookmarkStart w:id="11" w:name="_Toc436208967"/>
-      <w:r>
-        <w:t>schietgeluid laser</w:t>
-      </w:r>
-      <w:bookmarkEnd w:id="11"/>
-      <w:r>
-        <w:tab/>
-      </w:r>
-    </w:p>
+    <w:p/>
     <w:sectPr>
       <w:pgSz w:w="11906" w:h="16838"/>
       <w:pgMar w:top="1417" w:right="1417" w:bottom="1417" w:left="1417" w:header="708" w:footer="708" w:gutter="0"/>
@@ -3077,6 +4650,50 @@
       <w:szCs w:val="26"/>
     </w:rPr>
   </w:style>
+  <w:style w:type="paragraph" w:styleId="Heading3">
+    <w:name w:val="heading 3"/>
+    <w:basedOn w:val="Normal"/>
+    <w:next w:val="Normal"/>
+    <w:link w:val="Heading3Char"/>
+    <w:uiPriority w:val="9"/>
+    <w:unhideWhenUsed/>
+    <w:qFormat/>
+    <w:rsid w:val="00453F67"/>
+    <w:pPr>
+      <w:keepNext/>
+      <w:keepLines/>
+      <w:spacing w:before="40" w:after="0"/>
+      <w:outlineLvl w:val="2"/>
+    </w:pPr>
+    <w:rPr>
+      <w:rFonts w:asciiTheme="majorHAnsi" w:eastAsiaTheme="majorEastAsia" w:hAnsiTheme="majorHAnsi" w:cstheme="majorBidi"/>
+      <w:color w:val="1F4D78" w:themeColor="accent1" w:themeShade="7F"/>
+      <w:sz w:val="24"/>
+      <w:szCs w:val="24"/>
+    </w:rPr>
+  </w:style>
+  <w:style w:type="paragraph" w:styleId="Heading4">
+    <w:name w:val="heading 4"/>
+    <w:basedOn w:val="Normal"/>
+    <w:next w:val="Normal"/>
+    <w:link w:val="Heading4Char"/>
+    <w:uiPriority w:val="9"/>
+    <w:unhideWhenUsed/>
+    <w:qFormat/>
+    <w:rsid w:val="00377F70"/>
+    <w:pPr>
+      <w:keepNext/>
+      <w:keepLines/>
+      <w:spacing w:before="40" w:after="0"/>
+      <w:outlineLvl w:val="3"/>
+    </w:pPr>
+    <w:rPr>
+      <w:rFonts w:asciiTheme="majorHAnsi" w:eastAsiaTheme="majorEastAsia" w:hAnsiTheme="majorHAnsi" w:cstheme="majorBidi"/>
+      <w:i/>
+      <w:iCs/>
+      <w:color w:val="2E74B5" w:themeColor="accent1" w:themeShade="BF"/>
+    </w:rPr>
+  </w:style>
   <w:style w:type="character" w:default="1" w:styleId="DefaultParagraphFont">
     <w:name w:val="Default Paragraph Font"/>
     <w:uiPriority w:val="1"/>
@@ -3225,6 +4842,32 @@
       <w:i/>
       <w:iCs/>
       <w:color w:val="5B9BD5" w:themeColor="accent1"/>
+    </w:rPr>
+  </w:style>
+  <w:style w:type="character" w:customStyle="1" w:styleId="Heading3Char">
+    <w:name w:val="Heading 3 Char"/>
+    <w:basedOn w:val="DefaultParagraphFont"/>
+    <w:link w:val="Heading3"/>
+    <w:uiPriority w:val="9"/>
+    <w:rsid w:val="00453F67"/>
+    <w:rPr>
+      <w:rFonts w:asciiTheme="majorHAnsi" w:eastAsiaTheme="majorEastAsia" w:hAnsiTheme="majorHAnsi" w:cstheme="majorBidi"/>
+      <w:color w:val="1F4D78" w:themeColor="accent1" w:themeShade="7F"/>
+      <w:sz w:val="24"/>
+      <w:szCs w:val="24"/>
+    </w:rPr>
+  </w:style>
+  <w:style w:type="character" w:customStyle="1" w:styleId="Heading4Char">
+    <w:name w:val="Heading 4 Char"/>
+    <w:basedOn w:val="DefaultParagraphFont"/>
+    <w:link w:val="Heading4"/>
+    <w:uiPriority w:val="9"/>
+    <w:rsid w:val="00377F70"/>
+    <w:rPr>
+      <w:rFonts w:asciiTheme="majorHAnsi" w:eastAsiaTheme="majorEastAsia" w:hAnsiTheme="majorHAnsi" w:cstheme="majorBidi"/>
+      <w:i/>
+      <w:iCs/>
+      <w:color w:val="2E74B5" w:themeColor="accent1" w:themeShade="BF"/>
     </w:rPr>
   </w:style>
 </w:styles>
@@ -3496,7 +5139,7 @@
 </file>
 
 <file path=customXml/itemProps1.xml><?xml version="1.0" encoding="utf-8"?>
-<ds:datastoreItem xmlns:ds="http://schemas.openxmlformats.org/officeDocument/2006/customXml" ds:itemID="{2FCFF0AE-80AB-432C-9453-511D0D562D3C}">
+<ds:datastoreItem xmlns:ds="http://schemas.openxmlformats.org/officeDocument/2006/customXml" ds:itemID="{90DBCD6A-5BB3-4484-B288-FB17B60A8B73}">
   <ds:schemaRefs>
     <ds:schemaRef ds:uri="http://schemas.openxmlformats.org/officeDocument/2006/bibliography"/>
   </ds:schemaRefs>

</xml_diff>